<commit_message>
Clarify the attributes of the policy gradient.
</commit_message>
<xml_diff>
--- a/UCB CS285 Notes/UCB CS285 Lecture 6.docx
+++ b/UCB CS285 Notes/UCB CS285 Lecture 6.docx
@@ -1,25 +1,25 @@
 
 <file path=word/document.xml><?xml version="1.0" encoding="utf-8"?>
-<w:document xmlns:wpc="http://schemas.microsoft.com/office/word/2010/wordprocessingCanvas" xmlns:cx="http://schemas.microsoft.com/office/drawing/2014/chartex" xmlns:cx1="http://schemas.microsoft.com/office/drawing/2015/9/8/chartex" xmlns:cx2="http://schemas.microsoft.com/office/drawing/2015/10/21/chartex" xmlns:cx3="http://schemas.microsoft.com/office/drawing/2016/5/9/chartex" xmlns:cx4="http://schemas.microsoft.com/office/drawing/2016/5/10/chartex" xmlns:cx5="http://schemas.microsoft.com/office/drawing/2016/5/11/chartex" xmlns:cx6="http://schemas.microsoft.com/office/drawing/2016/5/12/chartex" xmlns:cx7="http://schemas.microsoft.com/office/drawing/2016/5/13/chartex" xmlns:cx8="http://schemas.microsoft.com/office/drawing/2016/5/14/chartex" xmlns:mc="http://schemas.openxmlformats.org/markup-compatibility/2006" xmlns:aink="http://schemas.microsoft.com/office/drawing/2016/ink" xmlns:am3d="http://schemas.microsoft.com/office/drawing/2017/model3d" xmlns:o="urn:schemas-microsoft-com:office:office" xmlns:oel="http://schemas.microsoft.com/office/2019/extlst" xmlns:r="http://schemas.openxmlformats.org/officeDocument/2006/relationships" xmlns:m="http://schemas.openxmlformats.org/officeDocument/2006/math" xmlns:v="urn:schemas-microsoft-com:vml" xmlns:wp14="http://schemas.microsoft.com/office/word/2010/wordprocessingDrawing" xmlns:wp="http://schemas.openxmlformats.org/drawingml/2006/wordprocessingDrawing" xmlns:w10="urn:schemas-microsoft-com:office:word" xmlns:w="http://schemas.openxmlformats.org/wordprocessingml/2006/main" xmlns:w14="http://schemas.microsoft.com/office/word/2010/wordml" xmlns:w15="http://schemas.microsoft.com/office/word/2012/wordml" xmlns:w16cex="http://schemas.microsoft.com/office/word/2018/wordml/cex" xmlns:w16cid="http://schemas.microsoft.com/office/word/2016/wordml/cid" xmlns:w16="http://schemas.microsoft.com/office/word/2018/wordml" xmlns:w16du="http://schemas.microsoft.com/office/word/2023/wordml/word16du" xmlns:w16sdtdh="http://schemas.microsoft.com/office/word/2020/wordml/sdtdatahash" xmlns:w16se="http://schemas.microsoft.com/office/word/2015/wordml/symex" xmlns:wpg="http://schemas.microsoft.com/office/word/2010/wordprocessingGroup" xmlns:wpi="http://schemas.microsoft.com/office/word/2010/wordprocessingInk" xmlns:wne="http://schemas.microsoft.com/office/word/2006/wordml" xmlns:wps="http://schemas.microsoft.com/office/word/2010/wordprocessingShape" mc:Ignorable="w14 w15 w16se w16cid w16 w16cex w16sdtdh w16du wp14">
+<w:document xmlns:o="urn:schemas-microsoft-com:office:office" xmlns:r="http://schemas.openxmlformats.org/officeDocument/2006/relationships" xmlns:v="urn:schemas-microsoft-com:vml" xmlns:w="http://schemas.openxmlformats.org/wordprocessingml/2006/main" xmlns:w10="urn:schemas-microsoft-com:office:word" xmlns:wp="http://schemas.openxmlformats.org/drawingml/2006/wordprocessingDrawing" xmlns:wps="http://schemas.microsoft.com/office/word/2010/wordprocessingShape" xmlns:wpg="http://schemas.microsoft.com/office/word/2010/wordprocessingGroup" xmlns:mc="http://schemas.openxmlformats.org/markup-compatibility/2006" xmlns:wp14="http://schemas.microsoft.com/office/word/2010/wordprocessingDrawing" xmlns:w14="http://schemas.microsoft.com/office/word/2010/wordml" mc:Ignorable="w14 wp14">
   <w:body>
     <w:p>
       <w:pPr>
-        <w:pStyle w:val="a7"/>
+        <w:pStyle w:val="ListParagraph"/>
         <w:numPr>
           <w:ilvl w:val="0"/>
           <w:numId w:val="1"/>
         </w:numPr>
-        <w:spacing w:line="360" w:lineRule="auto"/>
-        <w:ind w:firstLineChars="0"/>
-        <w:rPr>
-          <w:rFonts w:ascii="微软雅黑" w:eastAsia="微软雅黑" w:hAnsi="微软雅黑" w:hint="eastAsia"/>
+        <w:spacing w:lineRule="auto" w:line="360"/>
+        <w:rPr>
+          <w:rFonts w:ascii="微软雅黑" w:hAnsi="微软雅黑" w:eastAsia="微软雅黑"/>
+          <w:b/>
           <w:b/>
           <w:bCs/>
         </w:rPr>
       </w:pPr>
       <w:r>
         <w:rPr>
-          <w:rFonts w:ascii="微软雅黑" w:eastAsia="微软雅黑" w:hAnsi="微软雅黑" w:hint="eastAsia"/>
+          <w:rFonts w:eastAsia="微软雅黑" w:ascii="微软雅黑" w:hAnsi="微软雅黑"/>
           <w:b/>
           <w:bCs/>
         </w:rPr>
@@ -28,640 +28,807 @@
     </w:p>
     <w:p>
       <w:pPr>
-        <w:pStyle w:val="a7"/>
+        <w:pStyle w:val="ListParagraph"/>
         <w:numPr>
           <w:ilvl w:val="0"/>
           <w:numId w:val="2"/>
         </w:numPr>
-        <w:spacing w:line="360" w:lineRule="auto"/>
-        <w:ind w:firstLineChars="0"/>
-        <w:rPr>
-          <w:rFonts w:ascii="微软雅黑" w:eastAsia="微软雅黑" w:hAnsi="微软雅黑"/>
+        <w:spacing w:lineRule="auto" w:line="360"/>
+        <w:rPr>
+          <w:rFonts w:ascii="微软雅黑" w:hAnsi="微软雅黑" w:eastAsia="微软雅黑"/>
         </w:rPr>
       </w:pPr>
       <w:r>
         <w:rPr>
-          <w:rFonts w:ascii="微软雅黑" w:eastAsia="微软雅黑" w:hAnsi="微软雅黑" w:hint="eastAsia"/>
-        </w:rPr>
-        <w:t>Q，V，A</w:t>
+          <w:rFonts w:eastAsia="微软雅黑" w:ascii="微软雅黑" w:hAnsi="微软雅黑"/>
+        </w:rPr>
+        <w:t>Q</w:t>
+      </w:r>
+      <w:r>
+        <w:rPr>
+          <w:rFonts w:ascii="微软雅黑" w:hAnsi="微软雅黑" w:eastAsia="微软雅黑"/>
+        </w:rPr>
+        <w:t>，</w:t>
+      </w:r>
+      <w:r>
+        <w:rPr>
+          <w:rFonts w:eastAsia="微软雅黑" w:ascii="微软雅黑" w:hAnsi="微软雅黑"/>
+        </w:rPr>
+        <w:t>V</w:t>
+      </w:r>
+      <w:r>
+        <w:rPr>
+          <w:rFonts w:ascii="微软雅黑" w:hAnsi="微软雅黑" w:eastAsia="微软雅黑"/>
+        </w:rPr>
+        <w:t>，</w:t>
+      </w:r>
+      <w:r>
+        <w:rPr>
+          <w:rFonts w:eastAsia="微软雅黑" w:ascii="微软雅黑" w:hAnsi="微软雅黑"/>
+        </w:rPr>
+        <w:t>A</w:t>
       </w:r>
     </w:p>
     <w:p>
       <w:pPr>
-        <w:pStyle w:val="a7"/>
-        <w:spacing w:line="360" w:lineRule="auto"/>
-        <w:ind w:left="360" w:firstLineChars="0" w:firstLine="0"/>
-        <w:rPr>
-          <w:rFonts w:ascii="微软雅黑" w:eastAsia="微软雅黑" w:hAnsi="微软雅黑"/>
+        <w:pStyle w:val="ListParagraph"/>
+        <w:spacing w:lineRule="auto" w:line="360"/>
+        <w:ind w:left="360" w:hanging="0"/>
+        <w:rPr>
+          <w:rFonts w:ascii="微软雅黑" w:hAnsi="微软雅黑" w:eastAsia="微软雅黑"/>
         </w:rPr>
       </w:pPr>
       <w:r>
-        <w:rPr>
-          <w:noProof/>
-        </w:rPr>
-        <w:drawing>
-          <wp:inline distT="0" distB="0" distL="0" distR="0" wp14:anchorId="765842EB" wp14:editId="4935501C">
-            <wp:extent cx="4816515" cy="1869546"/>
-            <wp:effectExtent l="133350" t="114300" r="136525" b="168910"/>
-            <wp:docPr id="1875599011" name="图片 1"/>
-            <wp:cNvGraphicFramePr>
-              <a:graphicFrameLocks xmlns:a="http://schemas.openxmlformats.org/drawingml/2006/main" noChangeAspect="1"/>
-            </wp:cNvGraphicFramePr>
-            <a:graphic xmlns:a="http://schemas.openxmlformats.org/drawingml/2006/main">
-              <a:graphicData uri="http://schemas.openxmlformats.org/drawingml/2006/picture">
-                <pic:pic xmlns:pic="http://schemas.openxmlformats.org/drawingml/2006/picture">
-                  <pic:nvPicPr>
-                    <pic:cNvPr id="1875599011" name=""/>
-                    <pic:cNvPicPr/>
-                  </pic:nvPicPr>
-                  <pic:blipFill>
-                    <a:blip r:embed="rId7"/>
-                    <a:stretch>
-                      <a:fillRect/>
-                    </a:stretch>
-                  </pic:blipFill>
-                  <pic:spPr>
-                    <a:xfrm>
-                      <a:off x="0" y="0"/>
-                      <a:ext cx="4870752" cy="1890598"/>
-                    </a:xfrm>
-                    <a:prstGeom prst="rect">
-                      <a:avLst/>
-                    </a:prstGeom>
-                    <a:solidFill>
-                      <a:srgbClr val="FFFFFF">
-                        <a:shade val="85000"/>
-                      </a:srgbClr>
-                    </a:solidFill>
-                    <a:ln w="88900" cap="sq">
-                      <a:solidFill>
-                        <a:srgbClr val="FFFFFF"/>
-                      </a:solidFill>
-                      <a:miter lim="800000"/>
-                    </a:ln>
-                    <a:effectLst>
-                      <a:outerShdw blurRad="55000" dist="18000" dir="5400000" algn="tl" rotWithShape="0">
-                        <a:srgbClr val="000000">
-                          <a:alpha val="40000"/>
-                        </a:srgbClr>
-                      </a:outerShdw>
-                    </a:effectLst>
-                    <a:scene3d>
-                      <a:camera prst="orthographicFront"/>
-                      <a:lightRig rig="twoPt" dir="t">
-                        <a:rot lat="0" lon="0" rev="7200000"/>
-                      </a:lightRig>
-                    </a:scene3d>
-                    <a:sp3d>
-                      <a:bevelT w="25400" h="19050"/>
-                      <a:contourClr>
-                        <a:srgbClr val="FFFFFF"/>
-                      </a:contourClr>
-                    </a:sp3d>
-                  </pic:spPr>
-                </pic:pic>
-              </a:graphicData>
-            </a:graphic>
-          </wp:inline>
-        </w:drawing>
+        <w:rPr/>
+        <mc:AlternateContent>
+          <mc:Choice Requires="wps">
+            <w:drawing>
+              <wp:inline distT="114300" distB="168910" distL="133350" distR="136525" wp14:anchorId="765842EB">
+                <wp:extent cx="4817110" cy="1870075"/>
+                <wp:effectExtent l="133350" t="114300" r="136525" b="168910"/>
+                <wp:docPr id="1" name="Shape1"/>
+                <a:graphic xmlns:a="http://schemas.openxmlformats.org/drawingml/2006/main">
+                  <a:graphicData uri="http://schemas.openxmlformats.org/drawingml/2006/picture">
+                    <pic:pic xmlns:pic="http://schemas.openxmlformats.org/drawingml/2006/picture">
+                      <pic:nvPicPr>
+                        <pic:cNvPr id="0" name="Shape1" descr=""/>
+                        <pic:cNvPicPr/>
+                      </pic:nvPicPr>
+                      <pic:blipFill>
+                        <a:blip r:embed="rId2"/>
+                        <a:stretch/>
+                      </pic:blipFill>
+                      <pic:spPr>
+                        <a:xfrm>
+                          <a:off x="0" y="0"/>
+                          <a:ext cx="4816440" cy="1869480"/>
+                        </a:xfrm>
+                        <a:prstGeom prst="rect">
+                          <a:avLst/>
+                        </a:prstGeom>
+                        <a:ln cap="sq" w="88920">
+                          <a:solidFill>
+                            <a:srgbClr val="ffffff"/>
+                          </a:solidFill>
+                          <a:miter/>
+                        </a:ln>
+                        <a:effectLst>
+                          <a:outerShdw algn="tl" blurRad="55000" dir="5400000" dist="17640" rotWithShape="0">
+                            <a:srgbClr val="000000">
+                              <a:alpha val="40000"/>
+                            </a:srgbClr>
+                          </a:outerShdw>
+                        </a:effectLst>
+                        <a:scene3d>
+                          <a:camera prst="orthographicFront"/>
+                          <a:lightRig dir="t" rig="twoPt">
+                            <a:rot lat="0" lon="0" rev="7200000"/>
+                          </a:lightRig>
+                        </a:scene3d>
+                        <a:sp3d>
+                          <a:bevelT w="25400" h="19050"/>
+                          <a:contourClr>
+                            <a:srgbClr val="ffffff"/>
+                          </a:contourClr>
+                        </a:sp3d>
+                      </pic:spPr>
+                    </pic:pic>
+                  </a:graphicData>
+                </a:graphic>
+              </wp:inline>
+            </w:drawing>
+          </mc:Choice>
+          <mc:Fallback>
+            <w:pict>
+              <v:shapetype id="shapetype_75" coordsize="21600,21600" o:spt="75" o:preferrelative="t" path="m@4@5l@4@11@9@11@9@5xe" filled="f" stroked="f">
+                <v:stroke joinstyle="miter"/>
+                <v:formulas>
+                  <v:f eqn="if lineDrawn pixelLineWidth 0"/>
+                  <v:f eqn="sum @0 1 0"/>
+                  <v:f eqn="sum 0 0 @1"/>
+                  <v:f eqn="prod @2 1 2"/>
+                  <v:f eqn="prod @3 21600 pixelWidth"/>
+                  <v:f eqn="prod @3 21600 pixelHeight"/>
+                  <v:f eqn="sum @0 0 1"/>
+                  <v:f eqn="prod @6 1 2"/>
+                  <v:f eqn="prod @7 21600 pixelWidth"/>
+                  <v:f eqn="sum @8 21600 0"/>
+                  <v:f eqn="prod @7 21600 pixelHeight"/>
+                  <v:f eqn="sum @10 21600 0"/>
+                </v:formulas>
+                <v:path o:extrusionok="f" gradientshapeok="t" o:connecttype="rect"/>
+                <o:lock v:ext="edit" aspectratio="t"/>
+              </v:shapetype>
+              <v:shape id="shape_0" ID="Shape1" stroked="t" style="position:absolute;margin-left:0pt;margin-top:-169.55pt;width:379.2pt;height:147.15pt;mso-position-vertical:top" wp14:anchorId="765842EB" type="shapetype_75">
+                <v:imagedata r:id="rId2" o:detectmouseclick="t"/>
+                <w10:wrap type="none"/>
+                <v:stroke color="white" weight="88920" joinstyle="miter" endcap="square"/>
+                <v:shadow on="t" obscured="f" color="black"/>
+              </v:shape>
+            </w:pict>
+          </mc:Fallback>
+        </mc:AlternateContent>
       </w:r>
     </w:p>
     <w:p>
       <w:pPr>
-        <w:pStyle w:val="a7"/>
-        <w:spacing w:line="360" w:lineRule="auto"/>
-        <w:ind w:left="360" w:firstLineChars="0" w:firstLine="0"/>
-        <w:rPr>
-          <w:rFonts w:ascii="微软雅黑" w:eastAsia="微软雅黑" w:hAnsi="微软雅黑" w:hint="eastAsia"/>
+        <w:pStyle w:val="ListParagraph"/>
+        <w:spacing w:lineRule="auto" w:line="360"/>
+        <w:ind w:left="360" w:hanging="0"/>
+        <w:rPr>
+          <w:rFonts w:ascii="微软雅黑" w:hAnsi="微软雅黑" w:eastAsia="微软雅黑"/>
         </w:rPr>
       </w:pPr>
       <w:r>
-        <w:rPr>
-          <w:noProof/>
-        </w:rPr>
-        <w:drawing>
-          <wp:inline distT="0" distB="0" distL="0" distR="0" wp14:anchorId="7732766C" wp14:editId="3CE6F7F2">
-            <wp:extent cx="4596369" cy="1193639"/>
-            <wp:effectExtent l="133350" t="114300" r="128270" b="159385"/>
-            <wp:docPr id="1550837544" name="图片 1"/>
-            <wp:cNvGraphicFramePr>
-              <a:graphicFrameLocks xmlns:a="http://schemas.openxmlformats.org/drawingml/2006/main" noChangeAspect="1"/>
-            </wp:cNvGraphicFramePr>
-            <a:graphic xmlns:a="http://schemas.openxmlformats.org/drawingml/2006/main">
-              <a:graphicData uri="http://schemas.openxmlformats.org/drawingml/2006/picture">
-                <pic:pic xmlns:pic="http://schemas.openxmlformats.org/drawingml/2006/picture">
-                  <pic:nvPicPr>
-                    <pic:cNvPr id="1550837544" name=""/>
-                    <pic:cNvPicPr/>
-                  </pic:nvPicPr>
-                  <pic:blipFill>
-                    <a:blip r:embed="rId8"/>
-                    <a:stretch>
-                      <a:fillRect/>
-                    </a:stretch>
-                  </pic:blipFill>
-                  <pic:spPr>
-                    <a:xfrm>
-                      <a:off x="0" y="0"/>
-                      <a:ext cx="4641718" cy="1205416"/>
-                    </a:xfrm>
-                    <a:prstGeom prst="rect">
-                      <a:avLst/>
-                    </a:prstGeom>
-                    <a:solidFill>
-                      <a:srgbClr val="FFFFFF">
-                        <a:shade val="85000"/>
-                      </a:srgbClr>
-                    </a:solidFill>
-                    <a:ln w="88900" cap="sq">
-                      <a:solidFill>
-                        <a:srgbClr val="FFFFFF"/>
-                      </a:solidFill>
-                      <a:miter lim="800000"/>
-                    </a:ln>
-                    <a:effectLst>
-                      <a:outerShdw blurRad="55000" dist="18000" dir="5400000" algn="tl" rotWithShape="0">
-                        <a:srgbClr val="000000">
-                          <a:alpha val="40000"/>
-                        </a:srgbClr>
-                      </a:outerShdw>
-                    </a:effectLst>
-                    <a:scene3d>
-                      <a:camera prst="orthographicFront"/>
-                      <a:lightRig rig="twoPt" dir="t">
-                        <a:rot lat="0" lon="0" rev="7200000"/>
-                      </a:lightRig>
-                    </a:scene3d>
-                    <a:sp3d>
-                      <a:bevelT w="25400" h="19050"/>
-                      <a:contourClr>
-                        <a:srgbClr val="FFFFFF"/>
-                      </a:contourClr>
-                    </a:sp3d>
-                  </pic:spPr>
-                </pic:pic>
-              </a:graphicData>
-            </a:graphic>
-          </wp:inline>
-        </w:drawing>
+        <w:rPr/>
+        <mc:AlternateContent>
+          <mc:Choice Requires="wps">
+            <w:drawing>
+              <wp:inline distT="114300" distB="159385" distL="133350" distR="128270" wp14:anchorId="7732766C">
+                <wp:extent cx="4597400" cy="1194435"/>
+                <wp:effectExtent l="133350" t="114300" r="128270" b="159385"/>
+                <wp:docPr id="2" name="Shape2"/>
+                <a:graphic xmlns:a="http://schemas.openxmlformats.org/drawingml/2006/main">
+                  <a:graphicData uri="http://schemas.openxmlformats.org/drawingml/2006/picture">
+                    <pic:pic xmlns:pic="http://schemas.openxmlformats.org/drawingml/2006/picture">
+                      <pic:nvPicPr>
+                        <pic:cNvPr id="1" name="Shape2" descr=""/>
+                        <pic:cNvPicPr/>
+                      </pic:nvPicPr>
+                      <pic:blipFill>
+                        <a:blip r:embed="rId3"/>
+                        <a:stretch/>
+                      </pic:blipFill>
+                      <pic:spPr>
+                        <a:xfrm>
+                          <a:off x="0" y="0"/>
+                          <a:ext cx="4596840" cy="1193760"/>
+                        </a:xfrm>
+                        <a:prstGeom prst="rect">
+                          <a:avLst/>
+                        </a:prstGeom>
+                        <a:ln cap="sq" w="88920">
+                          <a:solidFill>
+                            <a:srgbClr val="ffffff"/>
+                          </a:solidFill>
+                          <a:miter/>
+                        </a:ln>
+                        <a:effectLst>
+                          <a:outerShdw algn="tl" blurRad="55000" dir="5400000" dist="17640" rotWithShape="0">
+                            <a:srgbClr val="000000">
+                              <a:alpha val="40000"/>
+                            </a:srgbClr>
+                          </a:outerShdw>
+                        </a:effectLst>
+                        <a:scene3d>
+                          <a:camera prst="orthographicFront"/>
+                          <a:lightRig dir="t" rig="twoPt">
+                            <a:rot lat="0" lon="0" rev="7200000"/>
+                          </a:lightRig>
+                        </a:scene3d>
+                        <a:sp3d>
+                          <a:bevelT w="25400" h="19050"/>
+                          <a:contourClr>
+                            <a:srgbClr val="ffffff"/>
+                          </a:contourClr>
+                        </a:sp3d>
+                      </pic:spPr>
+                    </pic:pic>
+                  </a:graphicData>
+                </a:graphic>
+              </wp:inline>
+            </w:drawing>
+          </mc:Choice>
+          <mc:Fallback>
+            <w:pict>
+              <v:shape id="shape_0" ID="Shape2" stroked="t" style="position:absolute;margin-left:0pt;margin-top:-115.6pt;width:361.9pt;height:93.95pt;mso-position-vertical:top" wp14:anchorId="7732766C" type="shapetype_75">
+                <v:imagedata r:id="rId3" o:detectmouseclick="t"/>
+                <w10:wrap type="none"/>
+                <v:stroke color="white" weight="88920" joinstyle="miter" endcap="square"/>
+                <v:shadow on="t" obscured="f" color="black"/>
+              </v:shape>
+            </w:pict>
+          </mc:Fallback>
+        </mc:AlternateContent>
       </w:r>
     </w:p>
     <w:p>
       <w:pPr>
-        <w:pStyle w:val="a7"/>
+        <w:pStyle w:val="ListParagraph"/>
         <w:numPr>
           <w:ilvl w:val="0"/>
           <w:numId w:val="2"/>
         </w:numPr>
-        <w:spacing w:line="360" w:lineRule="auto"/>
-        <w:ind w:firstLineChars="0"/>
-        <w:rPr>
-          <w:rFonts w:ascii="微软雅黑" w:eastAsia="微软雅黑" w:hAnsi="微软雅黑"/>
+        <w:spacing w:lineRule="auto" w:line="360"/>
+        <w:rPr>
+          <w:rFonts w:ascii="微软雅黑" w:hAnsi="微软雅黑" w:eastAsia="微软雅黑"/>
         </w:rPr>
       </w:pPr>
       <w:r>
         <w:rPr>
-          <w:rFonts w:ascii="微软雅黑" w:eastAsia="微软雅黑" w:hAnsi="微软雅黑" w:hint="eastAsia"/>
+          <w:rFonts w:eastAsia="微软雅黑" w:ascii="微软雅黑" w:hAnsi="微软雅黑"/>
         </w:rPr>
         <w:t>The core of the normal actor-critic approach is introducing a network to evaluate the reward of the state-action pair. Compared to the true reward, this way can lead to lower variance and get good generalization, it is a better choice for training the policy.</w:t>
       </w:r>
     </w:p>
     <w:p>
       <w:pPr>
-        <w:pStyle w:val="a7"/>
+        <w:pStyle w:val="ListParagraph"/>
         <w:numPr>
           <w:ilvl w:val="0"/>
           <w:numId w:val="2"/>
         </w:numPr>
-        <w:spacing w:line="360" w:lineRule="auto"/>
-        <w:ind w:firstLineChars="0"/>
-        <w:rPr>
-          <w:rFonts w:ascii="微软雅黑" w:eastAsia="微软雅黑" w:hAnsi="微软雅黑"/>
+        <w:spacing w:lineRule="auto" w:line="360"/>
+        <w:rPr>
+          <w:rFonts w:ascii="微软雅黑" w:hAnsi="微软雅黑" w:eastAsia="微软雅黑"/>
         </w:rPr>
       </w:pPr>
       <w:r>
         <w:rPr>
-          <w:rFonts w:ascii="微软雅黑" w:eastAsia="微软雅黑" w:hAnsi="微软雅黑" w:hint="eastAsia"/>
+          <w:rFonts w:eastAsia="微软雅黑" w:ascii="微软雅黑" w:hAnsi="微软雅黑"/>
         </w:rPr>
         <w:t>Actor-critic algorithm</w:t>
       </w:r>
     </w:p>
     <w:p>
       <w:pPr>
-        <w:pStyle w:val="a7"/>
-        <w:spacing w:line="360" w:lineRule="auto"/>
-        <w:ind w:left="360" w:firstLineChars="0" w:firstLine="0"/>
-        <w:rPr>
-          <w:rFonts w:ascii="微软雅黑" w:eastAsia="微软雅黑" w:hAnsi="微软雅黑"/>
+        <w:pStyle w:val="ListParagraph"/>
+        <w:spacing w:lineRule="auto" w:line="360"/>
+        <w:ind w:left="360" w:hanging="0"/>
+        <w:rPr>
+          <w:rFonts w:ascii="微软雅黑" w:hAnsi="微软雅黑" w:eastAsia="微软雅黑"/>
         </w:rPr>
       </w:pPr>
       <w:r>
-        <w:rPr>
-          <w:noProof/>
-        </w:rPr>
-        <w:drawing>
-          <wp:inline distT="0" distB="0" distL="0" distR="0" wp14:anchorId="2B5FF428" wp14:editId="1B26781A">
-            <wp:extent cx="5274310" cy="1856740"/>
-            <wp:effectExtent l="133350" t="114300" r="154940" b="162560"/>
-            <wp:docPr id="1075015220" name="图片 1"/>
-            <wp:cNvGraphicFramePr>
-              <a:graphicFrameLocks xmlns:a="http://schemas.openxmlformats.org/drawingml/2006/main" noChangeAspect="1"/>
-            </wp:cNvGraphicFramePr>
-            <a:graphic xmlns:a="http://schemas.openxmlformats.org/drawingml/2006/main">
-              <a:graphicData uri="http://schemas.openxmlformats.org/drawingml/2006/picture">
-                <pic:pic xmlns:pic="http://schemas.openxmlformats.org/drawingml/2006/picture">
-                  <pic:nvPicPr>
-                    <pic:cNvPr id="1075015220" name=""/>
-                    <pic:cNvPicPr/>
-                  </pic:nvPicPr>
-                  <pic:blipFill>
-                    <a:blip r:embed="rId9"/>
-                    <a:stretch>
-                      <a:fillRect/>
-                    </a:stretch>
-                  </pic:blipFill>
-                  <pic:spPr>
-                    <a:xfrm>
-                      <a:off x="0" y="0"/>
-                      <a:ext cx="5274310" cy="1856740"/>
-                    </a:xfrm>
-                    <a:prstGeom prst="rect">
-                      <a:avLst/>
-                    </a:prstGeom>
-                    <a:solidFill>
-                      <a:srgbClr val="FFFFFF">
-                        <a:shade val="85000"/>
-                      </a:srgbClr>
-                    </a:solidFill>
-                    <a:ln w="88900" cap="sq">
-                      <a:solidFill>
-                        <a:srgbClr val="FFFFFF"/>
-                      </a:solidFill>
-                      <a:miter lim="800000"/>
-                    </a:ln>
-                    <a:effectLst>
-                      <a:outerShdw blurRad="55000" dist="18000" dir="5400000" algn="tl" rotWithShape="0">
-                        <a:srgbClr val="000000">
-                          <a:alpha val="40000"/>
-                        </a:srgbClr>
-                      </a:outerShdw>
-                    </a:effectLst>
-                    <a:scene3d>
-                      <a:camera prst="orthographicFront"/>
-                      <a:lightRig rig="twoPt" dir="t">
-                        <a:rot lat="0" lon="0" rev="7200000"/>
-                      </a:lightRig>
-                    </a:scene3d>
-                    <a:sp3d>
-                      <a:bevelT w="25400" h="19050"/>
-                      <a:contourClr>
-                        <a:srgbClr val="FFFFFF"/>
-                      </a:contourClr>
-                    </a:sp3d>
-                  </pic:spPr>
-                </pic:pic>
-              </a:graphicData>
-            </a:graphic>
-          </wp:inline>
-        </w:drawing>
+        <w:rPr/>
+        <mc:AlternateContent>
+          <mc:Choice Requires="wps">
+            <w:drawing>
+              <wp:inline distT="114300" distB="162560" distL="133350" distR="154940" wp14:anchorId="2B5FF428">
+                <wp:extent cx="5274945" cy="1857375"/>
+                <wp:effectExtent l="133350" t="114300" r="154940" b="162560"/>
+                <wp:docPr id="3" name="Shape3"/>
+                <a:graphic xmlns:a="http://schemas.openxmlformats.org/drawingml/2006/main">
+                  <a:graphicData uri="http://schemas.openxmlformats.org/drawingml/2006/picture">
+                    <pic:pic xmlns:pic="http://schemas.openxmlformats.org/drawingml/2006/picture">
+                      <pic:nvPicPr>
+                        <pic:cNvPr id="2" name="Shape3" descr=""/>
+                        <pic:cNvPicPr/>
+                      </pic:nvPicPr>
+                      <pic:blipFill>
+                        <a:blip r:embed="rId4"/>
+                        <a:stretch/>
+                      </pic:blipFill>
+                      <pic:spPr>
+                        <a:xfrm>
+                          <a:off x="0" y="0"/>
+                          <a:ext cx="5274360" cy="1856880"/>
+                        </a:xfrm>
+                        <a:prstGeom prst="rect">
+                          <a:avLst/>
+                        </a:prstGeom>
+                        <a:ln cap="sq" w="88920">
+                          <a:solidFill>
+                            <a:srgbClr val="ffffff"/>
+                          </a:solidFill>
+                          <a:miter/>
+                        </a:ln>
+                        <a:effectLst>
+                          <a:outerShdw algn="tl" blurRad="55000" dir="5400000" dist="17640" rotWithShape="0">
+                            <a:srgbClr val="000000">
+                              <a:alpha val="40000"/>
+                            </a:srgbClr>
+                          </a:outerShdw>
+                        </a:effectLst>
+                        <a:scene3d>
+                          <a:camera prst="orthographicFront"/>
+                          <a:lightRig dir="t" rig="twoPt">
+                            <a:rot lat="0" lon="0" rev="7200000"/>
+                          </a:lightRig>
+                        </a:scene3d>
+                        <a:sp3d>
+                          <a:bevelT w="25400" h="19050"/>
+                          <a:contourClr>
+                            <a:srgbClr val="ffffff"/>
+                          </a:contourClr>
+                        </a:sp3d>
+                      </pic:spPr>
+                    </pic:pic>
+                  </a:graphicData>
+                </a:graphic>
+              </wp:inline>
+            </w:drawing>
+          </mc:Choice>
+          <mc:Fallback>
+            <w:pict>
+              <v:shape id="shape_0" ID="Shape3" stroked="t" style="position:absolute;margin-left:0pt;margin-top:-168.05pt;width:415.25pt;height:146.15pt;mso-position-vertical:top" wp14:anchorId="2B5FF428" type="shapetype_75">
+                <v:imagedata r:id="rId4" o:detectmouseclick="t"/>
+                <w10:wrap type="none"/>
+                <v:stroke color="white" weight="88920" joinstyle="miter" endcap="square"/>
+                <v:shadow on="t" obscured="f" color="black"/>
+              </v:shape>
+            </w:pict>
+          </mc:Fallback>
+        </mc:AlternateContent>
       </w:r>
     </w:p>
     <w:p>
       <w:pPr>
-        <w:pStyle w:val="a7"/>
+        <w:pStyle w:val="ListParagraph"/>
         <w:numPr>
           <w:ilvl w:val="0"/>
           <w:numId w:val="2"/>
         </w:numPr>
-        <w:spacing w:line="360" w:lineRule="auto"/>
-        <w:ind w:firstLineChars="0"/>
-        <w:rPr>
-          <w:rFonts w:ascii="微软雅黑" w:eastAsia="微软雅黑" w:hAnsi="微软雅黑" w:hint="eastAsia"/>
+        <w:spacing w:lineRule="auto" w:line="360"/>
+        <w:rPr>
+          <w:rFonts w:ascii="微软雅黑" w:hAnsi="微软雅黑" w:eastAsia="微软雅黑"/>
         </w:rPr>
       </w:pPr>
       <w:r>
         <w:rPr>
-          <w:rFonts w:ascii="微软雅黑" w:eastAsia="微软雅黑" w:hAnsi="微软雅黑" w:hint="eastAsia"/>
-        </w:rPr>
-        <w:lastRenderedPageBreak/>
-        <w:t xml:space="preserve">At the second step, we can fit V-function by Monte Carlo or Temporal Difference. MC is unbiased but have higher variance. TD is biased but have lower variance, which is more efficient. Moreover, training process only starts after an episode with MC, but can start after a single action with TD. Thus, MC is </w:t>
-      </w:r>
-      <w:proofErr w:type="spellStart"/>
-      <w:proofErr w:type="gramStart"/>
-      <w:r>
-        <w:rPr>
-          <w:rFonts w:ascii="微软雅黑" w:eastAsia="微软雅黑" w:hAnsi="微软雅黑" w:hint="eastAsia"/>
-        </w:rPr>
-        <w:t>a</w:t>
-      </w:r>
-      <w:proofErr w:type="spellEnd"/>
-      <w:proofErr w:type="gramEnd"/>
-      <w:r>
-        <w:rPr>
-          <w:rFonts w:ascii="微软雅黑" w:eastAsia="微软雅黑" w:hAnsi="微软雅黑" w:hint="eastAsia"/>
-        </w:rPr>
-        <w:t xml:space="preserve"> offline algo, TD is a</w:t>
+          <w:rFonts w:eastAsia="微软雅黑" w:ascii="微软雅黑" w:hAnsi="微软雅黑"/>
+        </w:rPr>
+        <w:t>At the second step, we can fit V-function by Monte Carlo or Temporal Difference. MC is unbiased but have higher variance. TD is biased but have lower variance, which is more efficient. Moreover, training process only starts after an episode with MC, but can start after a single action with TD. Thus, MC is a</w:t>
       </w:r>
       <w:r>
         <w:rPr>
-          <w:rFonts w:ascii="微软雅黑" w:eastAsia="微软雅黑" w:hAnsi="微软雅黑" w:hint="eastAsia"/>
+          <w:rFonts w:eastAsia="微软雅黑" w:ascii="微软雅黑" w:hAnsi="微软雅黑"/>
         </w:rPr>
         <w:t>n</w:t>
       </w:r>
       <w:r>
         <w:rPr>
-          <w:rFonts w:ascii="微软雅黑" w:eastAsia="微软雅黑" w:hAnsi="微软雅黑" w:hint="eastAsia"/>
-        </w:rPr>
-        <w:t xml:space="preserve"> online algo.</w:t>
+          <w:rFonts w:eastAsia="微软雅黑" w:ascii="微软雅黑" w:hAnsi="微软雅黑"/>
+        </w:rPr>
+        <w:t xml:space="preserve"> offline algo, TD is an online algo.</w:t>
       </w:r>
     </w:p>
-    <w:p/>
+    <w:p>
+      <w:pPr>
+        <w:pStyle w:val="ListParagraph"/>
+        <w:numPr>
+          <w:ilvl w:val="0"/>
+          <w:numId w:val="2"/>
+        </w:numPr>
+        <w:spacing w:lineRule="auto" w:line="360"/>
+        <w:rPr>
+          <w:rFonts w:ascii="微软雅黑" w:hAnsi="微软雅黑" w:eastAsia="微软雅黑"/>
+        </w:rPr>
+      </w:pPr>
+      <w:r>
+        <w:rPr>
+          <w:rFonts w:eastAsia="微软雅黑" w:ascii="微软雅黑" w:hAnsi="微软雅黑"/>
+        </w:rPr>
+        <w:t>The original policy gradient only has actor network, so it cannot use TD approach, so it is a offline algorithm. However, it also has both on-policy and off-policy implementation.</w:t>
+      </w:r>
+    </w:p>
+    <w:p>
+      <w:pPr>
+        <w:pStyle w:val="Normal"/>
+        <w:rPr/>
+      </w:pPr>
+      <w:r>
+        <w:rPr/>
+      </w:r>
+    </w:p>
     <w:sectPr>
+      <w:type w:val="nextPage"/>
       <w:pgSz w:w="11906" w:h="16838"/>
-      <w:pgMar w:top="1440" w:right="1800" w:bottom="1440" w:left="1800" w:header="851" w:footer="992" w:gutter="0"/>
-      <w:cols w:space="425"/>
-      <w:docGrid w:type="lines" w:linePitch="312"/>
+      <w:pgMar w:left="1800" w:right="1800" w:header="0" w:top="1440" w:footer="0" w:bottom="1440" w:gutter="0"/>
+      <w:pgNumType w:fmt="decimal"/>
+      <w:formProt w:val="false"/>
+      <w:textDirection w:val="lrTb"/>
+      <w:docGrid w:type="lines" w:linePitch="312" w:charSpace="6143"/>
     </w:sectPr>
   </w:body>
 </w:document>
 </file>
 
-<file path=word/endnotes.xml><?xml version="1.0" encoding="utf-8"?>
-<w:endnotes xmlns:wpc="http://schemas.microsoft.com/office/word/2010/wordprocessingCanvas" xmlns:cx="http://schemas.microsoft.com/office/drawing/2014/chartex" xmlns:cx1="http://schemas.microsoft.com/office/drawing/2015/9/8/chartex" xmlns:cx2="http://schemas.microsoft.com/office/drawing/2015/10/21/chartex" xmlns:cx3="http://schemas.microsoft.com/office/drawing/2016/5/9/chartex" xmlns:cx4="http://schemas.microsoft.com/office/drawing/2016/5/10/chartex" xmlns:cx5="http://schemas.microsoft.com/office/drawing/2016/5/11/chartex" xmlns:cx6="http://schemas.microsoft.com/office/drawing/2016/5/12/chartex" xmlns:cx7="http://schemas.microsoft.com/office/drawing/2016/5/13/chartex" xmlns:cx8="http://schemas.microsoft.com/office/drawing/2016/5/14/chartex" xmlns:mc="http://schemas.openxmlformats.org/markup-compatibility/2006" xmlns:aink="http://schemas.microsoft.com/office/drawing/2016/ink" xmlns:am3d="http://schemas.microsoft.com/office/drawing/2017/model3d" xmlns:o="urn:schemas-microsoft-com:office:office" xmlns:oel="http://schemas.microsoft.com/office/2019/extlst" xmlns:r="http://schemas.openxmlformats.org/officeDocument/2006/relationships" xmlns:m="http://schemas.openxmlformats.org/officeDocument/2006/math" xmlns:v="urn:schemas-microsoft-com:vml" xmlns:wp14="http://schemas.microsoft.com/office/word/2010/wordprocessingDrawing" xmlns:wp="http://schemas.openxmlformats.org/drawingml/2006/wordprocessingDrawing" xmlns:w10="urn:schemas-microsoft-com:office:word" xmlns:w="http://schemas.openxmlformats.org/wordprocessingml/2006/main" xmlns:w14="http://schemas.microsoft.com/office/word/2010/wordml" xmlns:w15="http://schemas.microsoft.com/office/word/2012/wordml" xmlns:w16cex="http://schemas.microsoft.com/office/word/2018/wordml/cex" xmlns:w16cid="http://schemas.microsoft.com/office/word/2016/wordml/cid" xmlns:w16="http://schemas.microsoft.com/office/word/2018/wordml" xmlns:w16du="http://schemas.microsoft.com/office/word/2023/wordml/word16du" xmlns:w16sdtdh="http://schemas.microsoft.com/office/word/2020/wordml/sdtdatahash" xmlns:w16se="http://schemas.microsoft.com/office/word/2015/wordml/symex" xmlns:wpg="http://schemas.microsoft.com/office/word/2010/wordprocessingGroup" xmlns:wpi="http://schemas.microsoft.com/office/word/2010/wordprocessingInk" xmlns:wne="http://schemas.microsoft.com/office/word/2006/wordml" xmlns:wps="http://schemas.microsoft.com/office/word/2010/wordprocessingShape" mc:Ignorable="w14 w15 w16se w16cid w16 w16cex w16sdtdh w16du wp14">
-  <w:endnote w:type="separator" w:id="-1">
-    <w:p>
-      <w:pPr>
-        <w:rPr>
-          <w:rFonts w:hint="eastAsia"/>
-        </w:rPr>
-      </w:pPr>
-      <w:r>
-        <w:separator/>
-      </w:r>
-    </w:p>
-  </w:endnote>
-  <w:endnote w:type="continuationSeparator" w:id="0">
-    <w:p>
-      <w:pPr>
-        <w:rPr>
-          <w:rFonts w:hint="eastAsia"/>
-        </w:rPr>
-      </w:pPr>
-      <w:r>
-        <w:continuationSeparator/>
-      </w:r>
-    </w:p>
-  </w:endnote>
-</w:endnotes>
-</file>
-
-<file path=word/footnotes.xml><?xml version="1.0" encoding="utf-8"?>
-<w:footnotes xmlns:wpc="http://schemas.microsoft.com/office/word/2010/wordprocessingCanvas" xmlns:cx="http://schemas.microsoft.com/office/drawing/2014/chartex" xmlns:cx1="http://schemas.microsoft.com/office/drawing/2015/9/8/chartex" xmlns:cx2="http://schemas.microsoft.com/office/drawing/2015/10/21/chartex" xmlns:cx3="http://schemas.microsoft.com/office/drawing/2016/5/9/chartex" xmlns:cx4="http://schemas.microsoft.com/office/drawing/2016/5/10/chartex" xmlns:cx5="http://schemas.microsoft.com/office/drawing/2016/5/11/chartex" xmlns:cx6="http://schemas.microsoft.com/office/drawing/2016/5/12/chartex" xmlns:cx7="http://schemas.microsoft.com/office/drawing/2016/5/13/chartex" xmlns:cx8="http://schemas.microsoft.com/office/drawing/2016/5/14/chartex" xmlns:mc="http://schemas.openxmlformats.org/markup-compatibility/2006" xmlns:aink="http://schemas.microsoft.com/office/drawing/2016/ink" xmlns:am3d="http://schemas.microsoft.com/office/drawing/2017/model3d" xmlns:o="urn:schemas-microsoft-com:office:office" xmlns:oel="http://schemas.microsoft.com/office/2019/extlst" xmlns:r="http://schemas.openxmlformats.org/officeDocument/2006/relationships" xmlns:m="http://schemas.openxmlformats.org/officeDocument/2006/math" xmlns:v="urn:schemas-microsoft-com:vml" xmlns:wp14="http://schemas.microsoft.com/office/word/2010/wordprocessingDrawing" xmlns:wp="http://schemas.openxmlformats.org/drawingml/2006/wordprocessingDrawing" xmlns:w10="urn:schemas-microsoft-com:office:word" xmlns:w="http://schemas.openxmlformats.org/wordprocessingml/2006/main" xmlns:w14="http://schemas.microsoft.com/office/word/2010/wordml" xmlns:w15="http://schemas.microsoft.com/office/word/2012/wordml" xmlns:w16cex="http://schemas.microsoft.com/office/word/2018/wordml/cex" xmlns:w16cid="http://schemas.microsoft.com/office/word/2016/wordml/cid" xmlns:w16="http://schemas.microsoft.com/office/word/2018/wordml" xmlns:w16du="http://schemas.microsoft.com/office/word/2023/wordml/word16du" xmlns:w16sdtdh="http://schemas.microsoft.com/office/word/2020/wordml/sdtdatahash" xmlns:w16se="http://schemas.microsoft.com/office/word/2015/wordml/symex" xmlns:wpg="http://schemas.microsoft.com/office/word/2010/wordprocessingGroup" xmlns:wpi="http://schemas.microsoft.com/office/word/2010/wordprocessingInk" xmlns:wne="http://schemas.microsoft.com/office/word/2006/wordml" xmlns:wps="http://schemas.microsoft.com/office/word/2010/wordprocessingShape" mc:Ignorable="w14 w15 w16se w16cid w16 w16cex w16sdtdh w16du wp14">
-  <w:footnote w:type="separator" w:id="-1">
-    <w:p>
-      <w:pPr>
-        <w:rPr>
-          <w:rFonts w:hint="eastAsia"/>
-        </w:rPr>
-      </w:pPr>
-      <w:r>
-        <w:separator/>
-      </w:r>
-    </w:p>
-  </w:footnote>
-  <w:footnote w:type="continuationSeparator" w:id="0">
-    <w:p>
-      <w:pPr>
-        <w:rPr>
-          <w:rFonts w:hint="eastAsia"/>
-        </w:rPr>
-      </w:pPr>
-      <w:r>
-        <w:continuationSeparator/>
-      </w:r>
-    </w:p>
-  </w:footnote>
-</w:footnotes>
-</file>
-
 <file path=word/numbering.xml><?xml version="1.0" encoding="utf-8"?>
-<w:numbering xmlns:wpc="http://schemas.microsoft.com/office/word/2010/wordprocessingCanvas" xmlns:cx="http://schemas.microsoft.com/office/drawing/2014/chartex" xmlns:cx1="http://schemas.microsoft.com/office/drawing/2015/9/8/chartex" xmlns:cx2="http://schemas.microsoft.com/office/drawing/2015/10/21/chartex" xmlns:cx3="http://schemas.microsoft.com/office/drawing/2016/5/9/chartex" xmlns:cx4="http://schemas.microsoft.com/office/drawing/2016/5/10/chartex" xmlns:cx5="http://schemas.microsoft.com/office/drawing/2016/5/11/chartex" xmlns:cx6="http://schemas.microsoft.com/office/drawing/2016/5/12/chartex" xmlns:cx7="http://schemas.microsoft.com/office/drawing/2016/5/13/chartex" xmlns:cx8="http://schemas.microsoft.com/office/drawing/2016/5/14/chartex" xmlns:mc="http://schemas.openxmlformats.org/markup-compatibility/2006" xmlns:aink="http://schemas.microsoft.com/office/drawing/2016/ink" xmlns:am3d="http://schemas.microsoft.com/office/drawing/2017/model3d" xmlns:o="urn:schemas-microsoft-com:office:office" xmlns:oel="http://schemas.microsoft.com/office/2019/extlst" xmlns:r="http://schemas.openxmlformats.org/officeDocument/2006/relationships" xmlns:m="http://schemas.openxmlformats.org/officeDocument/2006/math" xmlns:v="urn:schemas-microsoft-com:vml" xmlns:wp14="http://schemas.microsoft.com/office/word/2010/wordprocessingDrawing" xmlns:wp="http://schemas.openxmlformats.org/drawingml/2006/wordprocessingDrawing" xmlns:w10="urn:schemas-microsoft-com:office:word" xmlns:w="http://schemas.openxmlformats.org/wordprocessingml/2006/main" xmlns:w14="http://schemas.microsoft.com/office/word/2010/wordml" xmlns:w15="http://schemas.microsoft.com/office/word/2012/wordml" xmlns:w16cex="http://schemas.microsoft.com/office/word/2018/wordml/cex" xmlns:w16cid="http://schemas.microsoft.com/office/word/2016/wordml/cid" xmlns:w16="http://schemas.microsoft.com/office/word/2018/wordml" xmlns:w16du="http://schemas.microsoft.com/office/word/2023/wordml/word16du" xmlns:w16sdtdh="http://schemas.microsoft.com/office/word/2020/wordml/sdtdatahash" xmlns:w16se="http://schemas.microsoft.com/office/word/2015/wordml/symex" xmlns:wpg="http://schemas.microsoft.com/office/word/2010/wordprocessingGroup" xmlns:wpi="http://schemas.microsoft.com/office/word/2010/wordprocessingInk" xmlns:wne="http://schemas.microsoft.com/office/word/2006/wordml" xmlns:wps="http://schemas.microsoft.com/office/word/2010/wordprocessingShape" mc:Ignorable="w14 w15 w16se w16cid w16 w16cex w16sdtdh w16du wp14">
-  <w:abstractNum w:abstractNumId="0" w15:restartNumberingAfterBreak="0">
-    <w:nsid w:val="2E443145"/>
-    <w:multiLevelType w:val="hybridMultilevel"/>
-    <w:tmpl w:val="D038A3A2"/>
-    <w:lvl w:ilvl="0" w:tplc="6A8AA484">
+<w:numbering xmlns:w="http://schemas.openxmlformats.org/wordprocessingml/2006/main" xmlns:o="urn:schemas-microsoft-com:office:office" xmlns:r="http://schemas.openxmlformats.org/officeDocument/2006/relationships" xmlns:v="urn:schemas-microsoft-com:vml">
+  <w:abstractNum w:abstractNumId="1">
+    <w:lvl w:ilvl="0">
       <w:numFmt w:val="bullet"/>
       <w:lvlText w:val="-"/>
       <w:lvlJc w:val="left"/>
       <w:pPr>
+        <w:tabs>
+          <w:tab w:val="num" w:pos="0"/>
+        </w:tabs>
         <w:ind w:left="360" w:hanging="360"/>
       </w:pPr>
       <w:rPr>
-        <w:rFonts w:ascii="微软雅黑" w:eastAsia="微软雅黑" w:hAnsi="微软雅黑" w:cstheme="minorBidi" w:hint="eastAsia"/>
+        <w:rFonts w:ascii="微软雅黑" w:hAnsi="微软雅黑" w:cs="微软雅黑" w:hint="default"/>
       </w:rPr>
     </w:lvl>
-    <w:lvl w:ilvl="1" w:tplc="04090003" w:tentative="1">
+    <w:lvl w:ilvl="1">
       <w:start w:val="1"/>
       <w:numFmt w:val="bullet"/>
       <w:lvlText w:val=""/>
       <w:lvlJc w:val="left"/>
       <w:pPr>
+        <w:tabs>
+          <w:tab w:val="num" w:pos="0"/>
+        </w:tabs>
         <w:ind w:left="880" w:hanging="440"/>
       </w:pPr>
       <w:rPr>
-        <w:rFonts w:ascii="Wingdings" w:hAnsi="Wingdings" w:hint="default"/>
+        <w:rFonts w:ascii="Wingdings" w:hAnsi="Wingdings" w:cs="Wingdings" w:hint="default"/>
       </w:rPr>
     </w:lvl>
-    <w:lvl w:ilvl="2" w:tplc="04090005" w:tentative="1">
+    <w:lvl w:ilvl="2">
       <w:start w:val="1"/>
       <w:numFmt w:val="bullet"/>
       <w:lvlText w:val=""/>
       <w:lvlJc w:val="left"/>
       <w:pPr>
+        <w:tabs>
+          <w:tab w:val="num" w:pos="0"/>
+        </w:tabs>
         <w:ind w:left="1320" w:hanging="440"/>
       </w:pPr>
       <w:rPr>
-        <w:rFonts w:ascii="Wingdings" w:hAnsi="Wingdings" w:hint="default"/>
+        <w:rFonts w:ascii="Wingdings" w:hAnsi="Wingdings" w:cs="Wingdings" w:hint="default"/>
       </w:rPr>
     </w:lvl>
-    <w:lvl w:ilvl="3" w:tplc="04090001" w:tentative="1">
+    <w:lvl w:ilvl="3">
       <w:start w:val="1"/>
       <w:numFmt w:val="bullet"/>
       <w:lvlText w:val=""/>
       <w:lvlJc w:val="left"/>
       <w:pPr>
+        <w:tabs>
+          <w:tab w:val="num" w:pos="0"/>
+        </w:tabs>
         <w:ind w:left="1760" w:hanging="440"/>
       </w:pPr>
       <w:rPr>
-        <w:rFonts w:ascii="Wingdings" w:hAnsi="Wingdings" w:hint="default"/>
+        <w:rFonts w:ascii="Wingdings" w:hAnsi="Wingdings" w:cs="Wingdings" w:hint="default"/>
       </w:rPr>
     </w:lvl>
-    <w:lvl w:ilvl="4" w:tplc="04090003" w:tentative="1">
+    <w:lvl w:ilvl="4">
       <w:start w:val="1"/>
       <w:numFmt w:val="bullet"/>
       <w:lvlText w:val=""/>
       <w:lvlJc w:val="left"/>
       <w:pPr>
+        <w:tabs>
+          <w:tab w:val="num" w:pos="0"/>
+        </w:tabs>
         <w:ind w:left="2200" w:hanging="440"/>
       </w:pPr>
       <w:rPr>
-        <w:rFonts w:ascii="Wingdings" w:hAnsi="Wingdings" w:hint="default"/>
+        <w:rFonts w:ascii="Wingdings" w:hAnsi="Wingdings" w:cs="Wingdings" w:hint="default"/>
       </w:rPr>
     </w:lvl>
-    <w:lvl w:ilvl="5" w:tplc="04090005" w:tentative="1">
+    <w:lvl w:ilvl="5">
       <w:start w:val="1"/>
       <w:numFmt w:val="bullet"/>
       <w:lvlText w:val=""/>
       <w:lvlJc w:val="left"/>
       <w:pPr>
+        <w:tabs>
+          <w:tab w:val="num" w:pos="0"/>
+        </w:tabs>
         <w:ind w:left="2640" w:hanging="440"/>
       </w:pPr>
       <w:rPr>
-        <w:rFonts w:ascii="Wingdings" w:hAnsi="Wingdings" w:hint="default"/>
+        <w:rFonts w:ascii="Wingdings" w:hAnsi="Wingdings" w:cs="Wingdings" w:hint="default"/>
       </w:rPr>
     </w:lvl>
-    <w:lvl w:ilvl="6" w:tplc="04090001" w:tentative="1">
+    <w:lvl w:ilvl="6">
       <w:start w:val="1"/>
       <w:numFmt w:val="bullet"/>
       <w:lvlText w:val=""/>
       <w:lvlJc w:val="left"/>
       <w:pPr>
+        <w:tabs>
+          <w:tab w:val="num" w:pos="0"/>
+        </w:tabs>
         <w:ind w:left="3080" w:hanging="440"/>
       </w:pPr>
       <w:rPr>
-        <w:rFonts w:ascii="Wingdings" w:hAnsi="Wingdings" w:hint="default"/>
+        <w:rFonts w:ascii="Wingdings" w:hAnsi="Wingdings" w:cs="Wingdings" w:hint="default"/>
       </w:rPr>
     </w:lvl>
-    <w:lvl w:ilvl="7" w:tplc="04090003" w:tentative="1">
+    <w:lvl w:ilvl="7">
       <w:start w:val="1"/>
       <w:numFmt w:val="bullet"/>
       <w:lvlText w:val=""/>
       <w:lvlJc w:val="left"/>
       <w:pPr>
+        <w:tabs>
+          <w:tab w:val="num" w:pos="0"/>
+        </w:tabs>
         <w:ind w:left="3520" w:hanging="440"/>
       </w:pPr>
       <w:rPr>
-        <w:rFonts w:ascii="Wingdings" w:hAnsi="Wingdings" w:hint="default"/>
+        <w:rFonts w:ascii="Wingdings" w:hAnsi="Wingdings" w:cs="Wingdings" w:hint="default"/>
       </w:rPr>
     </w:lvl>
-    <w:lvl w:ilvl="8" w:tplc="04090005" w:tentative="1">
+    <w:lvl w:ilvl="8">
       <w:start w:val="1"/>
       <w:numFmt w:val="bullet"/>
       <w:lvlText w:val=""/>
       <w:lvlJc w:val="left"/>
       <w:pPr>
+        <w:tabs>
+          <w:tab w:val="num" w:pos="0"/>
+        </w:tabs>
         <w:ind w:left="3960" w:hanging="440"/>
       </w:pPr>
       <w:rPr>
-        <w:rFonts w:ascii="Wingdings" w:hAnsi="Wingdings" w:hint="default"/>
+        <w:rFonts w:ascii="Wingdings" w:hAnsi="Wingdings" w:cs="Wingdings" w:hint="default"/>
       </w:rPr>
     </w:lvl>
   </w:abstractNum>
-  <w:abstractNum w:abstractNumId="1" w15:restartNumberingAfterBreak="0">
-    <w:nsid w:val="57B15D34"/>
-    <w:multiLevelType w:val="hybridMultilevel"/>
-    <w:tmpl w:val="3E8A9D6A"/>
-    <w:lvl w:ilvl="0" w:tplc="BFB8B12A">
+  <w:abstractNum w:abstractNumId="2">
+    <w:lvl w:ilvl="0">
       <w:start w:val="1"/>
       <w:numFmt w:val="decimal"/>
       <w:lvlText w:val="%1."/>
       <w:lvlJc w:val="left"/>
       <w:pPr>
+        <w:tabs>
+          <w:tab w:val="num" w:pos="0"/>
+        </w:tabs>
         <w:ind w:left="360" w:hanging="360"/>
       </w:pPr>
-      <w:rPr>
-        <w:rFonts w:hint="default"/>
-      </w:rPr>
-    </w:lvl>
-    <w:lvl w:ilvl="1" w:tplc="04090019" w:tentative="1">
+    </w:lvl>
+    <w:lvl w:ilvl="1">
       <w:start w:val="1"/>
       <w:numFmt w:val="lowerLetter"/>
       <w:lvlText w:val="%2)"/>
       <w:lvlJc w:val="left"/>
       <w:pPr>
+        <w:tabs>
+          <w:tab w:val="num" w:pos="0"/>
+        </w:tabs>
         <w:ind w:left="880" w:hanging="440"/>
       </w:pPr>
     </w:lvl>
-    <w:lvl w:ilvl="2" w:tplc="0409001B" w:tentative="1">
+    <w:lvl w:ilvl="2">
       <w:start w:val="1"/>
       <w:numFmt w:val="lowerRoman"/>
       <w:lvlText w:val="%3."/>
       <w:lvlJc w:val="right"/>
       <w:pPr>
+        <w:tabs>
+          <w:tab w:val="num" w:pos="0"/>
+        </w:tabs>
         <w:ind w:left="1320" w:hanging="440"/>
       </w:pPr>
     </w:lvl>
-    <w:lvl w:ilvl="3" w:tplc="0409000F" w:tentative="1">
+    <w:lvl w:ilvl="3">
       <w:start w:val="1"/>
       <w:numFmt w:val="decimal"/>
       <w:lvlText w:val="%4."/>
       <w:lvlJc w:val="left"/>
       <w:pPr>
+        <w:tabs>
+          <w:tab w:val="num" w:pos="0"/>
+        </w:tabs>
         <w:ind w:left="1760" w:hanging="440"/>
       </w:pPr>
     </w:lvl>
-    <w:lvl w:ilvl="4" w:tplc="04090019" w:tentative="1">
+    <w:lvl w:ilvl="4">
       <w:start w:val="1"/>
       <w:numFmt w:val="lowerLetter"/>
       <w:lvlText w:val="%5)"/>
       <w:lvlJc w:val="left"/>
       <w:pPr>
+        <w:tabs>
+          <w:tab w:val="num" w:pos="0"/>
+        </w:tabs>
         <w:ind w:left="2200" w:hanging="440"/>
       </w:pPr>
     </w:lvl>
-    <w:lvl w:ilvl="5" w:tplc="0409001B" w:tentative="1">
+    <w:lvl w:ilvl="5">
       <w:start w:val="1"/>
       <w:numFmt w:val="lowerRoman"/>
       <w:lvlText w:val="%6."/>
       <w:lvlJc w:val="right"/>
       <w:pPr>
+        <w:tabs>
+          <w:tab w:val="num" w:pos="0"/>
+        </w:tabs>
         <w:ind w:left="2640" w:hanging="440"/>
       </w:pPr>
     </w:lvl>
-    <w:lvl w:ilvl="6" w:tplc="0409000F" w:tentative="1">
+    <w:lvl w:ilvl="6">
       <w:start w:val="1"/>
       <w:numFmt w:val="decimal"/>
       <w:lvlText w:val="%7."/>
       <w:lvlJc w:val="left"/>
       <w:pPr>
+        <w:tabs>
+          <w:tab w:val="num" w:pos="0"/>
+        </w:tabs>
         <w:ind w:left="3080" w:hanging="440"/>
       </w:pPr>
     </w:lvl>
-    <w:lvl w:ilvl="7" w:tplc="04090019" w:tentative="1">
+    <w:lvl w:ilvl="7">
       <w:start w:val="1"/>
       <w:numFmt w:val="lowerLetter"/>
       <w:lvlText w:val="%8)"/>
       <w:lvlJc w:val="left"/>
       <w:pPr>
+        <w:tabs>
+          <w:tab w:val="num" w:pos="0"/>
+        </w:tabs>
         <w:ind w:left="3520" w:hanging="440"/>
       </w:pPr>
     </w:lvl>
-    <w:lvl w:ilvl="8" w:tplc="0409001B" w:tentative="1">
+    <w:lvl w:ilvl="8">
       <w:start w:val="1"/>
       <w:numFmt w:val="lowerRoman"/>
       <w:lvlText w:val="%9."/>
       <w:lvlJc w:val="right"/>
       <w:pPr>
+        <w:tabs>
+          <w:tab w:val="num" w:pos="0"/>
+        </w:tabs>
         <w:ind w:left="3960" w:hanging="440"/>
       </w:pPr>
     </w:lvl>
   </w:abstractNum>
-  <w:num w:numId="1" w16cid:durableId="2068869038">
-    <w:abstractNumId w:val="0"/>
+  <w:abstractNum w:abstractNumId="3">
+    <w:lvl w:ilvl="0">
+      <w:start w:val="1"/>
+      <w:numFmt w:val="none"/>
+      <w:suff w:val="nothing"/>
+      <w:lvlText w:val=""/>
+      <w:lvlJc w:val="left"/>
+      <w:pPr>
+        <w:tabs>
+          <w:tab w:val="num" w:pos="0"/>
+        </w:tabs>
+        <w:ind w:left="0" w:hanging="0"/>
+      </w:pPr>
+    </w:lvl>
+    <w:lvl w:ilvl="1">
+      <w:start w:val="1"/>
+      <w:numFmt w:val="none"/>
+      <w:suff w:val="nothing"/>
+      <w:lvlText w:val=""/>
+      <w:lvlJc w:val="left"/>
+      <w:pPr>
+        <w:tabs>
+          <w:tab w:val="num" w:pos="0"/>
+        </w:tabs>
+        <w:ind w:left="0" w:hanging="0"/>
+      </w:pPr>
+    </w:lvl>
+    <w:lvl w:ilvl="2">
+      <w:start w:val="1"/>
+      <w:numFmt w:val="none"/>
+      <w:suff w:val="nothing"/>
+      <w:lvlText w:val=""/>
+      <w:lvlJc w:val="left"/>
+      <w:pPr>
+        <w:tabs>
+          <w:tab w:val="num" w:pos="0"/>
+        </w:tabs>
+        <w:ind w:left="0" w:hanging="0"/>
+      </w:pPr>
+    </w:lvl>
+    <w:lvl w:ilvl="3">
+      <w:start w:val="1"/>
+      <w:numFmt w:val="none"/>
+      <w:suff w:val="nothing"/>
+      <w:lvlText w:val=""/>
+      <w:lvlJc w:val="left"/>
+      <w:pPr>
+        <w:tabs>
+          <w:tab w:val="num" w:pos="0"/>
+        </w:tabs>
+        <w:ind w:left="0" w:hanging="0"/>
+      </w:pPr>
+    </w:lvl>
+    <w:lvl w:ilvl="4">
+      <w:start w:val="1"/>
+      <w:numFmt w:val="none"/>
+      <w:suff w:val="nothing"/>
+      <w:lvlText w:val=""/>
+      <w:lvlJc w:val="left"/>
+      <w:pPr>
+        <w:tabs>
+          <w:tab w:val="num" w:pos="0"/>
+        </w:tabs>
+        <w:ind w:left="0" w:hanging="0"/>
+      </w:pPr>
+    </w:lvl>
+    <w:lvl w:ilvl="5">
+      <w:start w:val="1"/>
+      <w:numFmt w:val="none"/>
+      <w:suff w:val="nothing"/>
+      <w:lvlText w:val=""/>
+      <w:lvlJc w:val="left"/>
+      <w:pPr>
+        <w:tabs>
+          <w:tab w:val="num" w:pos="0"/>
+        </w:tabs>
+        <w:ind w:left="0" w:hanging="0"/>
+      </w:pPr>
+    </w:lvl>
+    <w:lvl w:ilvl="6">
+      <w:start w:val="1"/>
+      <w:numFmt w:val="none"/>
+      <w:suff w:val="nothing"/>
+      <w:lvlText w:val=""/>
+      <w:lvlJc w:val="left"/>
+      <w:pPr>
+        <w:tabs>
+          <w:tab w:val="num" w:pos="0"/>
+        </w:tabs>
+        <w:ind w:left="0" w:hanging="0"/>
+      </w:pPr>
+    </w:lvl>
+    <w:lvl w:ilvl="7">
+      <w:start w:val="1"/>
+      <w:numFmt w:val="none"/>
+      <w:suff w:val="nothing"/>
+      <w:lvlText w:val=""/>
+      <w:lvlJc w:val="left"/>
+      <w:pPr>
+        <w:tabs>
+          <w:tab w:val="num" w:pos="0"/>
+        </w:tabs>
+        <w:ind w:left="0" w:hanging="0"/>
+      </w:pPr>
+    </w:lvl>
+    <w:lvl w:ilvl="8">
+      <w:start w:val="1"/>
+      <w:numFmt w:val="none"/>
+      <w:suff w:val="nothing"/>
+      <w:lvlText w:val=""/>
+      <w:lvlJc w:val="left"/>
+      <w:pPr>
+        <w:tabs>
+          <w:tab w:val="num" w:pos="0"/>
+        </w:tabs>
+        <w:ind w:left="0" w:hanging="0"/>
+      </w:pPr>
+    </w:lvl>
+  </w:abstractNum>
+  <w:num w:numId="1">
+    <w:abstractNumId w:val="1"/>
   </w:num>
-  <w:num w:numId="2" w16cid:durableId="1639529985">
-    <w:abstractNumId w:val="1"/>
+  <w:num w:numId="2">
+    <w:abstractNumId w:val="2"/>
+  </w:num>
+  <w:num w:numId="3">
+    <w:abstractNumId w:val="3"/>
   </w:num>
 </w:numbering>
 </file>
 
 <file path=word/styles.xml><?xml version="1.0" encoding="utf-8"?>
-<w:styles xmlns:mc="http://schemas.openxmlformats.org/markup-compatibility/2006" xmlns:r="http://schemas.openxmlformats.org/officeDocument/2006/relationships" xmlns:w="http://schemas.openxmlformats.org/wordprocessingml/2006/main" xmlns:w14="http://schemas.microsoft.com/office/word/2010/wordml" xmlns:w15="http://schemas.microsoft.com/office/word/2012/wordml" xmlns:w16cex="http://schemas.microsoft.com/office/word/2018/wordml/cex" xmlns:w16cid="http://schemas.microsoft.com/office/word/2016/wordml/cid" xmlns:w16="http://schemas.microsoft.com/office/word/2018/wordml" xmlns:w16du="http://schemas.microsoft.com/office/word/2023/wordml/word16du" xmlns:w16sdtdh="http://schemas.microsoft.com/office/word/2020/wordml/sdtdatahash" xmlns:w16se="http://schemas.microsoft.com/office/word/2015/wordml/symex" mc:Ignorable="w14 w15 w16se w16cid w16 w16cex w16sdtdh w16du">
+<w:styles xmlns:w="http://schemas.openxmlformats.org/wordprocessingml/2006/main" xmlns:w14="http://schemas.microsoft.com/office/word/2010/wordml" xmlns:mc="http://schemas.openxmlformats.org/markup-compatibility/2006" mc:Ignorable="w14">
   <w:docDefaults>
     <w:rPrDefault>
       <w:rPr>
-        <w:rFonts w:asciiTheme="minorHAnsi" w:eastAsiaTheme="minorEastAsia" w:hAnsiTheme="minorHAnsi" w:cstheme="minorBidi"/>
+        <w:rFonts w:ascii="等线" w:hAnsi="等线" w:eastAsia="等线" w:cs="" w:asciiTheme="minorHAnsi" w:cstheme="minorBidi" w:eastAsiaTheme="minorEastAsia" w:hAnsiTheme="minorHAnsi"/>
         <w:kern w:val="2"/>
         <w:sz w:val="21"/>
         <w:szCs w:val="22"/>
@@ -669,19 +836,23 @@
         <w14:ligatures w14:val="standardContextual"/>
       </w:rPr>
     </w:rPrDefault>
-    <w:pPrDefault/>
+    <w:pPrDefault>
+      <w:pPr>
+        <w:suppressAutoHyphens w:val="true"/>
+      </w:pPr>
+    </w:pPrDefault>
   </w:docDefaults>
   <w:latentStyles w:defLockedState="0" w:defUIPriority="99" w:defSemiHidden="0" w:defUnhideWhenUsed="0" w:defQFormat="0" w:count="376">
     <w:lsdException w:name="Normal" w:uiPriority="0" w:qFormat="1"/>
     <w:lsdException w:name="heading 1" w:uiPriority="9" w:qFormat="1"/>
-    <w:lsdException w:name="heading 2" w:semiHidden="1" w:uiPriority="9" w:unhideWhenUsed="1" w:qFormat="1"/>
-    <w:lsdException w:name="heading 3" w:semiHidden="1" w:uiPriority="9" w:unhideWhenUsed="1" w:qFormat="1"/>
-    <w:lsdException w:name="heading 4" w:semiHidden="1" w:uiPriority="9" w:unhideWhenUsed="1" w:qFormat="1"/>
-    <w:lsdException w:name="heading 5" w:semiHidden="1" w:uiPriority="9" w:unhideWhenUsed="1" w:qFormat="1"/>
-    <w:lsdException w:name="heading 6" w:semiHidden="1" w:uiPriority="9" w:unhideWhenUsed="1" w:qFormat="1"/>
-    <w:lsdException w:name="heading 7" w:semiHidden="1" w:uiPriority="9" w:unhideWhenUsed="1" w:qFormat="1"/>
-    <w:lsdException w:name="heading 8" w:semiHidden="1" w:uiPriority="9" w:unhideWhenUsed="1" w:qFormat="1"/>
-    <w:lsdException w:name="heading 9" w:semiHidden="1" w:uiPriority="9" w:unhideWhenUsed="1" w:qFormat="1"/>
+    <w:lsdException w:name="heading 2" w:uiPriority="9" w:semiHidden="1" w:unhideWhenUsed="1" w:qFormat="1"/>
+    <w:lsdException w:name="heading 3" w:uiPriority="9" w:semiHidden="1" w:unhideWhenUsed="1" w:qFormat="1"/>
+    <w:lsdException w:name="heading 4" w:uiPriority="9" w:semiHidden="1" w:unhideWhenUsed="1" w:qFormat="1"/>
+    <w:lsdException w:name="heading 5" w:uiPriority="9" w:semiHidden="1" w:unhideWhenUsed="1" w:qFormat="1"/>
+    <w:lsdException w:name="heading 6" w:uiPriority="9" w:semiHidden="1" w:unhideWhenUsed="1" w:qFormat="1"/>
+    <w:lsdException w:name="heading 7" w:uiPriority="9" w:semiHidden="1" w:unhideWhenUsed="1" w:qFormat="1"/>
+    <w:lsdException w:name="heading 8" w:uiPriority="9" w:semiHidden="1" w:unhideWhenUsed="1" w:qFormat="1"/>
+    <w:lsdException w:name="heading 9" w:uiPriority="9" w:semiHidden="1" w:unhideWhenUsed="1" w:qFormat="1"/>
     <w:lsdException w:name="index 1" w:semiHidden="1" w:unhideWhenUsed="1"/>
     <w:lsdException w:name="index 2" w:semiHidden="1" w:unhideWhenUsed="1"/>
     <w:lsdException w:name="index 3" w:semiHidden="1" w:unhideWhenUsed="1"/>
@@ -691,22 +862,22 @@
     <w:lsdException w:name="index 7" w:semiHidden="1" w:unhideWhenUsed="1"/>
     <w:lsdException w:name="index 8" w:semiHidden="1" w:unhideWhenUsed="1"/>
     <w:lsdException w:name="index 9" w:semiHidden="1" w:unhideWhenUsed="1"/>
-    <w:lsdException w:name="toc 1" w:semiHidden="1" w:uiPriority="39" w:unhideWhenUsed="1"/>
-    <w:lsdException w:name="toc 2" w:semiHidden="1" w:uiPriority="39" w:unhideWhenUsed="1"/>
-    <w:lsdException w:name="toc 3" w:semiHidden="1" w:uiPriority="39" w:unhideWhenUsed="1"/>
-    <w:lsdException w:name="toc 4" w:semiHidden="1" w:uiPriority="39" w:unhideWhenUsed="1"/>
-    <w:lsdException w:name="toc 5" w:semiHidden="1" w:uiPriority="39" w:unhideWhenUsed="1"/>
-    <w:lsdException w:name="toc 6" w:semiHidden="1" w:uiPriority="39" w:unhideWhenUsed="1"/>
-    <w:lsdException w:name="toc 7" w:semiHidden="1" w:uiPriority="39" w:unhideWhenUsed="1"/>
-    <w:lsdException w:name="toc 8" w:semiHidden="1" w:uiPriority="39" w:unhideWhenUsed="1"/>
-    <w:lsdException w:name="toc 9" w:semiHidden="1" w:uiPriority="39" w:unhideWhenUsed="1"/>
+    <w:lsdException w:name="toc 1" w:uiPriority="39" w:semiHidden="1" w:unhideWhenUsed="1"/>
+    <w:lsdException w:name="toc 2" w:uiPriority="39" w:semiHidden="1" w:unhideWhenUsed="1"/>
+    <w:lsdException w:name="toc 3" w:uiPriority="39" w:semiHidden="1" w:unhideWhenUsed="1"/>
+    <w:lsdException w:name="toc 4" w:uiPriority="39" w:semiHidden="1" w:unhideWhenUsed="1"/>
+    <w:lsdException w:name="toc 5" w:uiPriority="39" w:semiHidden="1" w:unhideWhenUsed="1"/>
+    <w:lsdException w:name="toc 6" w:uiPriority="39" w:semiHidden="1" w:unhideWhenUsed="1"/>
+    <w:lsdException w:name="toc 7" w:uiPriority="39" w:semiHidden="1" w:unhideWhenUsed="1"/>
+    <w:lsdException w:name="toc 8" w:uiPriority="39" w:semiHidden="1" w:unhideWhenUsed="1"/>
+    <w:lsdException w:name="toc 9" w:uiPriority="39" w:semiHidden="1" w:unhideWhenUsed="1"/>
     <w:lsdException w:name="Normal Indent" w:semiHidden="1" w:unhideWhenUsed="1"/>
     <w:lsdException w:name="footnote text" w:semiHidden="1" w:unhideWhenUsed="1"/>
     <w:lsdException w:name="annotation text" w:semiHidden="1" w:unhideWhenUsed="1"/>
     <w:lsdException w:name="header" w:semiHidden="1" w:unhideWhenUsed="1"/>
     <w:lsdException w:name="footer" w:semiHidden="1" w:unhideWhenUsed="1"/>
     <w:lsdException w:name="index heading" w:semiHidden="1" w:unhideWhenUsed="1"/>
-    <w:lsdException w:name="caption" w:semiHidden="1" w:uiPriority="35" w:unhideWhenUsed="1" w:qFormat="1"/>
+    <w:lsdException w:name="caption" w:uiPriority="35" w:semiHidden="1" w:unhideWhenUsed="1" w:qFormat="1"/>
     <w:lsdException w:name="table of figures" w:semiHidden="1" w:unhideWhenUsed="1"/>
     <w:lsdException w:name="envelope address" w:semiHidden="1" w:unhideWhenUsed="1"/>
     <w:lsdException w:name="envelope return" w:semiHidden="1" w:unhideWhenUsed="1"/>
@@ -737,7 +908,7 @@
     <w:lsdException w:name="Title" w:uiPriority="10" w:qFormat="1"/>
     <w:lsdException w:name="Closing" w:semiHidden="1" w:unhideWhenUsed="1"/>
     <w:lsdException w:name="Signature" w:semiHidden="1" w:unhideWhenUsed="1"/>
-    <w:lsdException w:name="Default Paragraph Font" w:semiHidden="1" w:uiPriority="1" w:unhideWhenUsed="1"/>
+    <w:lsdException w:name="Default Paragraph Font" w:uiPriority="1" w:semiHidden="1" w:unhideWhenUsed="1"/>
     <w:lsdException w:name="Body Text" w:semiHidden="1" w:unhideWhenUsed="1"/>
     <w:lsdException w:name="Body Text Indent" w:semiHidden="1" w:unhideWhenUsed="1"/>
     <w:lsdException w:name="List Continue" w:semiHidden="1" w:unhideWhenUsed="1"/>
@@ -937,8 +1108,8 @@
     <w:lsdException w:name="Subtle Reference" w:uiPriority="31" w:qFormat="1"/>
     <w:lsdException w:name="Intense Reference" w:uiPriority="32" w:qFormat="1"/>
     <w:lsdException w:name="Book Title" w:uiPriority="33" w:qFormat="1"/>
-    <w:lsdException w:name="Bibliography" w:semiHidden="1" w:uiPriority="37" w:unhideWhenUsed="1"/>
-    <w:lsdException w:name="TOC Heading" w:semiHidden="1" w:uiPriority="39" w:unhideWhenUsed="1" w:qFormat="1"/>
+    <w:lsdException w:name="Bibliography" w:uiPriority="37" w:semiHidden="1" w:unhideWhenUsed="1"/>
+    <w:lsdException w:name="TOC Heading" w:uiPriority="39" w:semiHidden="1" w:unhideWhenUsed="1" w:qFormat="1"/>
     <w:lsdException w:name="Plain Table 1" w:uiPriority="41"/>
     <w:lsdException w:name="Plain Table 2" w:uiPriority="42"/>
     <w:lsdException w:name="Plain Table 3" w:uiPriority="43"/>
@@ -1049,19 +1220,181 @@
     <w:lsdException w:name="Unresolved Mention" w:semiHidden="1" w:unhideWhenUsed="1"/>
     <w:lsdException w:name="Smart Link" w:semiHidden="1" w:unhideWhenUsed="1"/>
   </w:latentStyles>
-  <w:style w:type="paragraph" w:default="1" w:styleId="a">
+  <w:style w:type="paragraph" w:styleId="Normal" w:default="1">
     <w:name w:val="Normal"/>
     <w:qFormat/>
     <w:pPr>
-      <w:widowControl w:val="0"/>
+      <w:widowControl w:val="false"/>
+      <w:bidi w:val="0"/>
+      <w:spacing w:before="0" w:after="0"/>
       <w:jc w:val="both"/>
     </w:pPr>
+    <w:rPr>
+      <w:rFonts w:ascii="等线" w:hAnsi="等线" w:eastAsia="等线" w:cs="" w:asciiTheme="minorHAnsi" w:cstheme="minorBidi" w:eastAsiaTheme="minorEastAsia" w:hAnsiTheme="minorHAnsi"/>
+      <w:color w:val="auto"/>
+      <w:kern w:val="2"/>
+      <w:sz w:val="21"/>
+      <w:szCs w:val="22"/>
+      <w:lang w:val="en-US" w:eastAsia="zh-CN" w:bidi="ar-SA"/>
+      <w14:ligatures w14:val="standardContextual"/>
+    </w:rPr>
   </w:style>
-  <w:style w:type="character" w:default="1" w:styleId="a0">
+  <w:style w:type="character" w:styleId="DefaultParagraphFont" w:default="1">
     <w:name w:val="Default Paragraph Font"/>
     <w:uiPriority w:val="1"/>
     <w:semiHidden/>
     <w:unhideWhenUsed/>
+    <w:qFormat/>
+    <w:rPr/>
+  </w:style>
+  <w:style w:type="character" w:styleId="Style14" w:customStyle="1">
+    <w:name w:val="页眉 字符"/>
+    <w:basedOn w:val="DefaultParagraphFont"/>
+    <w:link w:val="a3"/>
+    <w:uiPriority w:val="99"/>
+    <w:qFormat/>
+    <w:rsid w:val="00366c3f"/>
+    <w:rPr>
+      <w:sz w:val="18"/>
+      <w:szCs w:val="18"/>
+    </w:rPr>
+  </w:style>
+  <w:style w:type="character" w:styleId="Style15" w:customStyle="1">
+    <w:name w:val="页脚 字符"/>
+    <w:basedOn w:val="DefaultParagraphFont"/>
+    <w:link w:val="a5"/>
+    <w:uiPriority w:val="99"/>
+    <w:qFormat/>
+    <w:rsid w:val="00366c3f"/>
+    <w:rPr>
+      <w:sz w:val="18"/>
+      <w:szCs w:val="18"/>
+    </w:rPr>
+  </w:style>
+  <w:style w:type="paragraph" w:styleId="Heading">
+    <w:name w:val="Heading"/>
+    <w:basedOn w:val="Normal"/>
+    <w:next w:val="TextBody"/>
+    <w:qFormat/>
+    <w:pPr>
+      <w:keepNext w:val="true"/>
+      <w:spacing w:before="240" w:after="120"/>
+    </w:pPr>
+    <w:rPr>
+      <w:rFonts w:ascii="Liberation Sans" w:hAnsi="Liberation Sans" w:eastAsia="Noto Sans CJK SC" w:cs="Lohit Devanagari"/>
+      <w:sz w:val="28"/>
+      <w:szCs w:val="28"/>
+    </w:rPr>
+  </w:style>
+  <w:style w:type="paragraph" w:styleId="TextBody">
+    <w:name w:val="Body Text"/>
+    <w:basedOn w:val="Normal"/>
+    <w:pPr>
+      <w:spacing w:lineRule="auto" w:line="276" w:before="0" w:after="140"/>
+    </w:pPr>
+    <w:rPr/>
+  </w:style>
+  <w:style w:type="paragraph" w:styleId="List">
+    <w:name w:val="List"/>
+    <w:basedOn w:val="TextBody"/>
+    <w:pPr/>
+    <w:rPr>
+      <w:rFonts w:cs="Lohit Devanagari"/>
+    </w:rPr>
+  </w:style>
+  <w:style w:type="paragraph" w:styleId="Caption">
+    <w:name w:val="Caption"/>
+    <w:basedOn w:val="Normal"/>
+    <w:qFormat/>
+    <w:pPr>
+      <w:suppressLineNumbers/>
+      <w:spacing w:before="120" w:after="120"/>
+    </w:pPr>
+    <w:rPr>
+      <w:rFonts w:cs="Lohit Devanagari"/>
+      <w:i/>
+      <w:iCs/>
+      <w:sz w:val="24"/>
+      <w:szCs w:val="24"/>
+    </w:rPr>
+  </w:style>
+  <w:style w:type="paragraph" w:styleId="Index">
+    <w:name w:val="Index"/>
+    <w:basedOn w:val="Normal"/>
+    <w:qFormat/>
+    <w:pPr>
+      <w:suppressLineNumbers/>
+    </w:pPr>
+    <w:rPr>
+      <w:rFonts w:cs="Lohit Devanagari"/>
+    </w:rPr>
+  </w:style>
+  <w:style w:type="paragraph" w:styleId="HeaderandFooter">
+    <w:name w:val="Header and Footer"/>
+    <w:basedOn w:val="Normal"/>
+    <w:qFormat/>
+    <w:pPr/>
+    <w:rPr/>
+  </w:style>
+  <w:style w:type="paragraph" w:styleId="Header">
+    <w:name w:val="Header"/>
+    <w:basedOn w:val="Normal"/>
+    <w:link w:val="a4"/>
+    <w:uiPriority w:val="99"/>
+    <w:unhideWhenUsed/>
+    <w:rsid w:val="00366c3f"/>
+    <w:pPr>
+      <w:tabs>
+        <w:tab w:val="clear" w:pos="420"/>
+        <w:tab w:val="center" w:pos="4153" w:leader="none"/>
+        <w:tab w:val="right" w:pos="8306" w:leader="none"/>
+      </w:tabs>
+      <w:snapToGrid w:val="false"/>
+      <w:jc w:val="center"/>
+    </w:pPr>
+    <w:rPr>
+      <w:sz w:val="18"/>
+      <w:szCs w:val="18"/>
+    </w:rPr>
+  </w:style>
+  <w:style w:type="paragraph" w:styleId="Footer">
+    <w:name w:val="Footer"/>
+    <w:basedOn w:val="Normal"/>
+    <w:link w:val="a6"/>
+    <w:uiPriority w:val="99"/>
+    <w:unhideWhenUsed/>
+    <w:rsid w:val="00366c3f"/>
+    <w:pPr>
+      <w:tabs>
+        <w:tab w:val="clear" w:pos="420"/>
+        <w:tab w:val="center" w:pos="4153" w:leader="none"/>
+        <w:tab w:val="right" w:pos="8306" w:leader="none"/>
+      </w:tabs>
+      <w:snapToGrid w:val="false"/>
+      <w:jc w:val="left"/>
+    </w:pPr>
+    <w:rPr>
+      <w:sz w:val="18"/>
+      <w:szCs w:val="18"/>
+    </w:rPr>
+  </w:style>
+  <w:style w:type="paragraph" w:styleId="ListParagraph">
+    <w:name w:val="List Paragraph"/>
+    <w:basedOn w:val="Normal"/>
+    <w:uiPriority w:val="34"/>
+    <w:qFormat/>
+    <w:rsid w:val="00366c3f"/>
+    <w:pPr>
+      <w:ind w:firstLine="420"/>
+    </w:pPr>
+    <w:rPr/>
+  </w:style>
+  <w:style w:type="numbering" w:styleId="NoList" w:default="1">
+    <w:name w:val="No List"/>
+    <w:uiPriority w:val="99"/>
+    <w:semiHidden/>
+    <w:unhideWhenUsed/>
+    <w:qFormat/>
   </w:style>
   <w:style w:type="table" w:default="1" w:styleId="a1">
     <w:name w:val="Normal Table"/>
@@ -1077,84 +1410,6 @@
         <w:right w:w="108" w:type="dxa"/>
       </w:tblCellMar>
     </w:tblPr>
-  </w:style>
-  <w:style w:type="numbering" w:default="1" w:styleId="a2">
-    <w:name w:val="No List"/>
-    <w:uiPriority w:val="99"/>
-    <w:semiHidden/>
-    <w:unhideWhenUsed/>
-  </w:style>
-  <w:style w:type="paragraph" w:styleId="a3">
-    <w:name w:val="header"/>
-    <w:basedOn w:val="a"/>
-    <w:link w:val="a4"/>
-    <w:uiPriority w:val="99"/>
-    <w:unhideWhenUsed/>
-    <w:rsid w:val="00366C3F"/>
-    <w:pPr>
-      <w:tabs>
-        <w:tab w:val="center" w:pos="4153"/>
-        <w:tab w:val="right" w:pos="8306"/>
-      </w:tabs>
-      <w:snapToGrid w:val="0"/>
-      <w:jc w:val="center"/>
-    </w:pPr>
-    <w:rPr>
-      <w:sz w:val="18"/>
-      <w:szCs w:val="18"/>
-    </w:rPr>
-  </w:style>
-  <w:style w:type="character" w:customStyle="1" w:styleId="a4">
-    <w:name w:val="页眉 字符"/>
-    <w:basedOn w:val="a0"/>
-    <w:link w:val="a3"/>
-    <w:uiPriority w:val="99"/>
-    <w:rsid w:val="00366C3F"/>
-    <w:rPr>
-      <w:sz w:val="18"/>
-      <w:szCs w:val="18"/>
-    </w:rPr>
-  </w:style>
-  <w:style w:type="paragraph" w:styleId="a5">
-    <w:name w:val="footer"/>
-    <w:basedOn w:val="a"/>
-    <w:link w:val="a6"/>
-    <w:uiPriority w:val="99"/>
-    <w:unhideWhenUsed/>
-    <w:rsid w:val="00366C3F"/>
-    <w:pPr>
-      <w:tabs>
-        <w:tab w:val="center" w:pos="4153"/>
-        <w:tab w:val="right" w:pos="8306"/>
-      </w:tabs>
-      <w:snapToGrid w:val="0"/>
-      <w:jc w:val="left"/>
-    </w:pPr>
-    <w:rPr>
-      <w:sz w:val="18"/>
-      <w:szCs w:val="18"/>
-    </w:rPr>
-  </w:style>
-  <w:style w:type="character" w:customStyle="1" w:styleId="a6">
-    <w:name w:val="页脚 字符"/>
-    <w:basedOn w:val="a0"/>
-    <w:link w:val="a5"/>
-    <w:uiPriority w:val="99"/>
-    <w:rsid w:val="00366C3F"/>
-    <w:rPr>
-      <w:sz w:val="18"/>
-      <w:szCs w:val="18"/>
-    </w:rPr>
-  </w:style>
-  <w:style w:type="paragraph" w:styleId="a7">
-    <w:name w:val="List Paragraph"/>
-    <w:basedOn w:val="a"/>
-    <w:uiPriority w:val="34"/>
-    <w:qFormat/>
-    <w:rsid w:val="00366C3F"/>
-    <w:pPr>
-      <w:ind w:firstLineChars="200" w:firstLine="420"/>
-    </w:pPr>
   </w:style>
 </w:styles>
 </file>

</xml_diff>